<commit_message>
Added figures from 100% accuracy run
</commit_message>
<xml_diff>
--- a/report 2.docx
+++ b/report 2.docx
@@ -565,26 +565,45 @@
           <w:lang w:val="en-US"/>
         </w:rPr>
       </w:pPr>
-      <w:r>
-        <w:rPr>
-          <w:lang w:val="en-US"/>
-        </w:rPr>
+    </w:p>
+    <w:p>
+      <w:pPr>
+        <w:rPr>
+          <w:lang w:val="en-US"/>
+        </w:rPr>
+      </w:pPr>
+      <w:r>
+        <w:rPr>
+          <w:lang w:val="en-US"/>
+        </w:rPr>
+        <w:lastRenderedPageBreak/>
         <w:t xml:space="preserve">After we got that to </w:t>
       </w:r>
-      <w:proofErr w:type="gramStart"/>
-      <w:r>
-        <w:rPr>
-          <w:lang w:val="en-US"/>
-        </w:rPr>
-        <w:t>work</w:t>
-      </w:r>
-      <w:proofErr w:type="gramEnd"/>
+      <w:r>
+        <w:rPr>
+          <w:lang w:val="en-US"/>
+        </w:rPr>
+        <w:t>work,</w:t>
+      </w:r>
       <w:r>
         <w:rPr>
           <w:lang w:val="en-US"/>
         </w:rPr>
         <w:t xml:space="preserve"> we implemented our own. </w:t>
       </w:r>
+      <w:r>
+        <w:rPr>
+          <w:lang w:val="en-US"/>
+        </w:rPr>
+        <w:t>It was inspired by the real amplitudes one since it worked so well, but we added …</w:t>
+      </w:r>
+    </w:p>
+    <w:p>
+      <w:pPr>
+        <w:rPr>
+          <w:lang w:val="en-US"/>
+        </w:rPr>
+      </w:pPr>
     </w:p>
     <w:p>
       <w:pPr>
@@ -604,7 +623,6 @@
           <w:szCs w:val="28"/>
           <w:lang w:val="en-US"/>
         </w:rPr>
-        <w:lastRenderedPageBreak/>
         <w:t>Gradient Descent</w:t>
       </w:r>
     </w:p>
@@ -774,45 +792,113 @@
         <w:t>Final Results</w:t>
       </w:r>
       <w:proofErr w:type="gramEnd"/>
-    </w:p>
-    <w:p>
-      <w:pPr>
-        <w:rPr>
-          <w:lang w:val="en-US"/>
-        </w:rPr>
-      </w:pPr>
-      <w:r>
-        <w:rPr>
-          <w:lang w:val="en-US"/>
-        </w:rPr>
-        <w:t>We ended up getting 100% accuracy after 90 minutes of runtime when using Real Amplitudes with 5 layers.</w:t>
-      </w:r>
-    </w:p>
-    <w:p>
-      <w:pPr>
-        <w:rPr>
-          <w:lang w:val="en-US"/>
-        </w:rPr>
-      </w:pPr>
+      <w:r>
+        <w:rPr>
+          <w:b/>
+          <w:bCs/>
+          <w:sz w:val="28"/>
+          <w:szCs w:val="28"/>
+          <w:lang w:val="en-US"/>
+        </w:rPr>
+        <w:t xml:space="preserve"> Real Amplitudes </w:t>
+      </w:r>
+    </w:p>
+    <w:p>
+      <w:pPr>
+        <w:rPr>
+          <w:lang w:val="en-US"/>
+        </w:rPr>
+      </w:pPr>
+      <w:r>
+        <w:rPr>
+          <w:lang w:val="en-US"/>
+        </w:rPr>
+        <w:t xml:space="preserve">We ended up getting 100% accuracy after </w:t>
+      </w:r>
+      <w:r>
+        <w:rPr>
+          <w:lang w:val="en-US"/>
+        </w:rPr>
+        <w:t>about 8</w:t>
+      </w:r>
+      <w:r>
+        <w:rPr>
+          <w:lang w:val="en-US"/>
+        </w:rPr>
+        <w:t>0 minutes of runtime when using Real Amplitudes with 5 layers.</w:t>
+      </w:r>
+    </w:p>
+    <w:p>
+      <w:pPr>
+        <w:rPr>
+          <w:lang w:val="en-US"/>
+        </w:rPr>
+      </w:pPr>
+    </w:p>
+    <w:p>
+      <w:pPr>
+        <w:rPr>
+          <w:lang w:val="en-US"/>
+        </w:rPr>
+      </w:pPr>
+      <w:r>
+        <w:rPr>
+          <w:lang w:val="en-US"/>
+        </w:rPr>
+        <w:t>Here is the confusion matrix (Figure 2):</w:t>
+      </w:r>
       <w:r>
         <w:rPr>
           <w:lang w:val="en-US"/>
         </w:rPr>
         <w:br/>
-        <w:t>Here is the confusion matrix:</w:t>
-      </w:r>
-    </w:p>
-    <w:p>
-      <w:pPr>
-        <w:rPr>
-          <w:lang w:val="en-US"/>
-        </w:rPr>
-      </w:pPr>
-      <w:r>
-        <w:rPr>
-          <w:lang w:val="en-US"/>
-        </w:rPr>
-        <w:t>ADD CONFUSION MATRIX HERE</w:t>
+      </w:r>
+      <w:r>
+        <w:rPr>
+          <w:noProof/>
+          <w:lang w:val="en-US"/>
+        </w:rPr>
+        <w:drawing>
+          <wp:inline distT="0" distB="0" distL="0" distR="0" wp14:anchorId="070360D5" wp14:editId="30705236">
+            <wp:extent cx="4277710" cy="3896715"/>
+            <wp:effectExtent l="0" t="0" r="2540" b="2540"/>
+            <wp:docPr id="784567281" name="Bilde 3" descr="Et bilde som inneholder tekst, skjermbilde, Rektangel, diagram&#10;&#10;Automatisk generert beskrivelse"/>
+            <wp:cNvGraphicFramePr>
+              <a:graphicFrameLocks xmlns:a="http://schemas.openxmlformats.org/drawingml/2006/main" noChangeAspect="1"/>
+            </wp:cNvGraphicFramePr>
+            <a:graphic xmlns:a="http://schemas.openxmlformats.org/drawingml/2006/main">
+              <a:graphicData uri="http://schemas.openxmlformats.org/drawingml/2006/picture">
+                <pic:pic xmlns:pic="http://schemas.openxmlformats.org/drawingml/2006/picture">
+                  <pic:nvPicPr>
+                    <pic:cNvPr id="784567281" name="Bilde 3" descr="Et bilde som inneholder tekst, skjermbilde, Rektangel, diagram&#10;&#10;Automatisk generert beskrivelse"/>
+                    <pic:cNvPicPr/>
+                  </pic:nvPicPr>
+                  <pic:blipFill>
+                    <a:blip r:embed="rId5">
+                      <a:extLst>
+                        <a:ext uri="{28A0092B-C50C-407E-A947-70E740481C1C}">
+                          <a14:useLocalDpi xmlns:a14="http://schemas.microsoft.com/office/drawing/2010/main" val="0"/>
+                        </a:ext>
+                      </a:extLst>
+                    </a:blip>
+                    <a:stretch>
+                      <a:fillRect/>
+                    </a:stretch>
+                  </pic:blipFill>
+                  <pic:spPr>
+                    <a:xfrm>
+                      <a:off x="0" y="0"/>
+                      <a:ext cx="4288379" cy="3906434"/>
+                    </a:xfrm>
+                    <a:prstGeom prst="rect">
+                      <a:avLst/>
+                    </a:prstGeom>
+                  </pic:spPr>
+                </pic:pic>
+              </a:graphicData>
+            </a:graphic>
+          </wp:inline>
+        </w:drawing>
       </w:r>
     </w:p>
     <w:p>
@@ -853,19 +939,29 @@
         </w:rPr>
         <w:t xml:space="preserve">Here </w:t>
       </w:r>
-      <w:proofErr w:type="gramStart"/>
-      <w:r>
-        <w:rPr>
-          <w:lang w:val="en-US"/>
-        </w:rPr>
-        <w:t>is</w:t>
-      </w:r>
-      <w:proofErr w:type="gramEnd"/>
-      <w:r>
-        <w:rPr>
-          <w:lang w:val="en-US"/>
-        </w:rPr>
-        <w:t xml:space="preserve"> the learning curves:</w:t>
+      <w:r>
+        <w:rPr>
+          <w:lang w:val="en-US"/>
+        </w:rPr>
+        <w:t>are</w:t>
+      </w:r>
+      <w:r>
+        <w:rPr>
+          <w:lang w:val="en-US"/>
+        </w:rPr>
+        <w:t xml:space="preserve"> the learning curves</w:t>
+      </w:r>
+      <w:r>
+        <w:rPr>
+          <w:lang w:val="en-US"/>
+        </w:rPr>
+        <w:t xml:space="preserve"> (Figure 3)</w:t>
+      </w:r>
+      <w:r>
+        <w:rPr>
+          <w:lang w:val="en-US"/>
+        </w:rPr>
+        <w:t>:</w:t>
       </w:r>
     </w:p>
     <w:p>
@@ -878,9 +974,51 @@
       </w:pPr>
       <w:r>
         <w:rPr>
-          <w:lang w:val="en-US"/>
-        </w:rPr>
-        <w:t>ADD LEARNING CURVES HERE</w:t>
+          <w:noProof/>
+          <w:lang w:val="en-US"/>
+        </w:rPr>
+        <w:lastRenderedPageBreak/>
+        <w:drawing>
+          <wp:inline distT="0" distB="0" distL="0" distR="0" wp14:anchorId="5764386C" wp14:editId="0B95B97E">
+            <wp:extent cx="5760720" cy="3448685"/>
+            <wp:effectExtent l="0" t="0" r="5080" b="5715"/>
+            <wp:docPr id="1222628078" name="Bilde 2" descr="Et bilde som inneholder Plottdiagram, skjermbilde, line, diagram&#10;&#10;Automatisk generert beskrivelse"/>
+            <wp:cNvGraphicFramePr>
+              <a:graphicFrameLocks xmlns:a="http://schemas.openxmlformats.org/drawingml/2006/main" noChangeAspect="1"/>
+            </wp:cNvGraphicFramePr>
+            <a:graphic xmlns:a="http://schemas.openxmlformats.org/drawingml/2006/main">
+              <a:graphicData uri="http://schemas.openxmlformats.org/drawingml/2006/picture">
+                <pic:pic xmlns:pic="http://schemas.openxmlformats.org/drawingml/2006/picture">
+                  <pic:nvPicPr>
+                    <pic:cNvPr id="1222628078" name="Bilde 2" descr="Et bilde som inneholder Plottdiagram, skjermbilde, line, diagram&#10;&#10;Automatisk generert beskrivelse"/>
+                    <pic:cNvPicPr/>
+                  </pic:nvPicPr>
+                  <pic:blipFill>
+                    <a:blip r:embed="rId6" cstate="print">
+                      <a:extLst>
+                        <a:ext uri="{28A0092B-C50C-407E-A947-70E740481C1C}">
+                          <a14:useLocalDpi xmlns:a14="http://schemas.microsoft.com/office/drawing/2010/main" val="0"/>
+                        </a:ext>
+                      </a:extLst>
+                    </a:blip>
+                    <a:stretch>
+                      <a:fillRect/>
+                    </a:stretch>
+                  </pic:blipFill>
+                  <pic:spPr>
+                    <a:xfrm>
+                      <a:off x="0" y="0"/>
+                      <a:ext cx="5760720" cy="3448685"/>
+                    </a:xfrm>
+                    <a:prstGeom prst="rect">
+                      <a:avLst/>
+                    </a:prstGeom>
+                  </pic:spPr>
+                </pic:pic>
+              </a:graphicData>
+            </a:graphic>
+          </wp:inline>
+        </w:drawing>
       </w:r>
       <w:r>
         <w:rPr>
@@ -896,6 +1034,276 @@
         </w:rPr>
         <w:t>Figure 3</w:t>
       </w:r>
+    </w:p>
+    <w:p>
+      <w:pPr>
+        <w:rPr>
+          <w:i/>
+          <w:iCs/>
+          <w:lang w:val="en-US"/>
+        </w:rPr>
+      </w:pPr>
+    </w:p>
+    <w:p>
+      <w:pPr>
+        <w:rPr>
+          <w:i/>
+          <w:iCs/>
+          <w:lang w:val="en-US"/>
+        </w:rPr>
+      </w:pPr>
+    </w:p>
+    <w:p>
+      <w:pPr>
+        <w:rPr>
+          <w:b/>
+          <w:bCs/>
+          <w:sz w:val="28"/>
+          <w:szCs w:val="28"/>
+          <w:lang w:val="en-US"/>
+        </w:rPr>
+      </w:pPr>
+      <w:proofErr w:type="gramStart"/>
+      <w:r>
+        <w:rPr>
+          <w:b/>
+          <w:bCs/>
+          <w:sz w:val="28"/>
+          <w:szCs w:val="28"/>
+          <w:lang w:val="en-US"/>
+        </w:rPr>
+        <w:t>Final Results</w:t>
+      </w:r>
+      <w:proofErr w:type="gramEnd"/>
+      <w:r>
+        <w:rPr>
+          <w:b/>
+          <w:bCs/>
+          <w:sz w:val="28"/>
+          <w:szCs w:val="28"/>
+          <w:lang w:val="en-US"/>
+        </w:rPr>
+        <w:t xml:space="preserve"> </w:t>
+      </w:r>
+      <w:r>
+        <w:rPr>
+          <w:b/>
+          <w:bCs/>
+          <w:sz w:val="28"/>
+          <w:szCs w:val="28"/>
+          <w:lang w:val="en-US"/>
+        </w:rPr>
+        <w:t>Own Implementation</w:t>
+      </w:r>
+      <w:r>
+        <w:rPr>
+          <w:b/>
+          <w:bCs/>
+          <w:sz w:val="28"/>
+          <w:szCs w:val="28"/>
+          <w:lang w:val="en-US"/>
+        </w:rPr>
+        <w:t xml:space="preserve"> </w:t>
+      </w:r>
+    </w:p>
+    <w:p>
+      <w:pPr>
+        <w:rPr>
+          <w:lang w:val="en-US"/>
+        </w:rPr>
+      </w:pPr>
+      <w:r>
+        <w:rPr>
+          <w:lang w:val="en-US"/>
+        </w:rPr>
+        <w:t xml:space="preserve">We ended up getting </w:t>
+      </w:r>
+      <w:r>
+        <w:rPr>
+          <w:lang w:val="en-US"/>
+        </w:rPr>
+        <w:t>___</w:t>
+      </w:r>
+      <w:r>
+        <w:rPr>
+          <w:lang w:val="en-US"/>
+        </w:rPr>
+        <w:t xml:space="preserve">% accuracy after about </w:t>
+      </w:r>
+      <w:r>
+        <w:rPr>
+          <w:lang w:val="en-US"/>
+        </w:rPr>
+        <w:t>__</w:t>
+      </w:r>
+      <w:r>
+        <w:rPr>
+          <w:lang w:val="en-US"/>
+        </w:rPr>
+        <w:t xml:space="preserve"> minutes of runtime when using Real Amplitudes with </w:t>
+      </w:r>
+      <w:r>
+        <w:rPr>
+          <w:lang w:val="en-US"/>
+        </w:rPr>
+        <w:t>_</w:t>
+      </w:r>
+      <w:r>
+        <w:rPr>
+          <w:lang w:val="en-US"/>
+        </w:rPr>
+        <w:t xml:space="preserve"> layers.</w:t>
+      </w:r>
+    </w:p>
+    <w:p>
+      <w:pPr>
+        <w:rPr>
+          <w:lang w:val="en-US"/>
+        </w:rPr>
+      </w:pPr>
+    </w:p>
+    <w:p>
+      <w:pPr>
+        <w:rPr>
+          <w:lang w:val="en-US"/>
+        </w:rPr>
+      </w:pPr>
+      <w:r>
+        <w:rPr>
+          <w:lang w:val="en-US"/>
+        </w:rPr>
+        <w:t xml:space="preserve">Here is the confusion matrix (Figure </w:t>
+      </w:r>
+      <w:r>
+        <w:rPr>
+          <w:lang w:val="en-US"/>
+        </w:rPr>
+        <w:t>4</w:t>
+      </w:r>
+      <w:r>
+        <w:rPr>
+          <w:lang w:val="en-US"/>
+        </w:rPr>
+        <w:t>):</w:t>
+      </w:r>
+      <w:r>
+        <w:rPr>
+          <w:lang w:val="en-US"/>
+        </w:rPr>
+        <w:br/>
+      </w:r>
+      <w:r>
+        <w:rPr>
+          <w:noProof/>
+          <w:lang w:val="en-US"/>
+        </w:rPr>
+        <w:t>ADD THE CONFUSION MATRIX HERE</w:t>
+      </w:r>
+    </w:p>
+    <w:p>
+      <w:pPr>
+        <w:rPr>
+          <w:i/>
+          <w:iCs/>
+          <w:lang w:val="en-US"/>
+        </w:rPr>
+      </w:pPr>
+      <w:r>
+        <w:rPr>
+          <w:i/>
+          <w:iCs/>
+          <w:lang w:val="en-US"/>
+        </w:rPr>
+        <w:t xml:space="preserve">Figure </w:t>
+      </w:r>
+      <w:r>
+        <w:rPr>
+          <w:i/>
+          <w:iCs/>
+          <w:lang w:val="en-US"/>
+        </w:rPr>
+        <w:t>4</w:t>
+      </w:r>
+    </w:p>
+    <w:p>
+      <w:pPr>
+        <w:rPr>
+          <w:i/>
+          <w:iCs/>
+          <w:lang w:val="en-US"/>
+        </w:rPr>
+      </w:pPr>
+    </w:p>
+    <w:p>
+      <w:pPr>
+        <w:rPr>
+          <w:lang w:val="en-US"/>
+        </w:rPr>
+      </w:pPr>
+      <w:r>
+        <w:rPr>
+          <w:lang w:val="en-US"/>
+        </w:rPr>
+        <w:t xml:space="preserve">Here are the learning curves (Figure </w:t>
+      </w:r>
+      <w:r>
+        <w:rPr>
+          <w:lang w:val="en-US"/>
+        </w:rPr>
+        <w:t>5</w:t>
+      </w:r>
+      <w:r>
+        <w:rPr>
+          <w:lang w:val="en-US"/>
+        </w:rPr>
+        <w:t>):</w:t>
+      </w:r>
+    </w:p>
+    <w:p>
+      <w:pPr>
+        <w:rPr>
+          <w:i/>
+          <w:iCs/>
+          <w:lang w:val="en-US"/>
+        </w:rPr>
+      </w:pPr>
+      <w:r>
+        <w:rPr>
+          <w:lang w:val="en-US"/>
+        </w:rPr>
+        <w:t>ADD THE LEARNING CURVES HERE</w:t>
+      </w:r>
+      <w:r>
+        <w:rPr>
+          <w:lang w:val="en-US"/>
+        </w:rPr>
+        <w:br/>
+      </w:r>
+      <w:r>
+        <w:rPr>
+          <w:i/>
+          <w:iCs/>
+          <w:lang w:val="en-US"/>
+        </w:rPr>
+        <w:t xml:space="preserve">Figure </w:t>
+      </w:r>
+      <w:r>
+        <w:rPr>
+          <w:i/>
+          <w:iCs/>
+          <w:lang w:val="en-US"/>
+        </w:rPr>
+        <w:t>5</w:t>
+      </w:r>
+    </w:p>
+    <w:p>
+      <w:pPr>
+        <w:rPr>
+          <w:i/>
+          <w:iCs/>
+          <w:lang w:val="en-US"/>
+        </w:rPr>
+      </w:pPr>
     </w:p>
     <w:p>
       <w:pPr>

</xml_diff>